<commit_message>
>partidasolicitar con generarpartidaGlobal y mejorada la reación del documento con todas las propiedades (montosolicitado, fecha, dependencia y justificativo)
</commit_message>
<xml_diff>
--- a/Prueba Docx/Elevación Partida2.docx
+++ b/Prueba Docx/Elevación Partida2.docx
@@ -7,41 +7,41 @@
         <w:spacing w:before="100" w:beforeAutospacing="1" w:after="100" w:afterAutospacing="1"/>
         <w:jc w:val="right"/>
         <w:rPr>
-          <w:b/>
-          <w:szCs w:val="22"/>
-        </w:rPr>
-      </w:pPr>
-      <w:r>
-        <w:rPr>
-          <w:b/>
+          <w:szCs w:val="22"/>
+        </w:rPr>
+      </w:pPr>
+      <w:r>
+        <w:rPr>
+          <w:szCs w:val="22"/>
+        </w:rPr>
+        <w:t xml:space="preserve">Buenos Aires, </w:t>
+      </w:r>
+      <w:r>
+        <w:rPr>
           <w:szCs w:val="22"/>
         </w:rPr>
         <w:fldChar w:fldCharType="begin"/>
       </w:r>
       <w:r>
         <w:rPr>
-          <w:b/>
           <w:szCs w:val="22"/>
         </w:rPr>
         <w:instrText xml:space="preserve"> DOCPROPERTY  PFecha  \* MERGEFORMAT </w:instrText>
       </w:r>
       <w:r>
         <w:rPr>
-          <w:b/>
           <w:szCs w:val="22"/>
         </w:rPr>
         <w:fldChar w:fldCharType="separate"/>
       </w:r>
       <w:r>
         <w:rPr>
-          <w:b/>
           <w:szCs w:val="22"/>
         </w:rPr>
         <w:t>30/05/2017</w:t>
       </w:r>
       <w:r>
         <w:rPr>
-          <w:b/>
           <w:szCs w:val="22"/>
         </w:rPr>
         <w:fldChar w:fldCharType="end"/>
@@ -187,16 +187,7 @@
           <w:rFonts w:cs="Arial"/>
           <w:szCs w:val="22"/>
         </w:rPr>
-        <w:t>Depend</w:t>
-      </w:r>
-      <w:bookmarkStart w:id="0" w:name="_GoBack"/>
-      <w:bookmarkEnd w:id="0"/>
-      <w:r>
-        <w:rPr>
-          <w:rFonts w:cs="Arial"/>
-          <w:szCs w:val="22"/>
-        </w:rPr>
-        <w:t>encia1</w:t>
+        <w:t>Dependencia1</w:t>
       </w:r>
       <w:r>
         <w:rPr>
@@ -270,6 +261,50 @@
         </w:rPr>
         <w:t>Al respecto, se adjuntan tres (3) presupuestos para cada bien solicitado, los cuales se encuentran en un rango de precios acorde al mercado</w:t>
       </w:r>
+      <w:r>
+        <w:rPr>
+          <w:szCs w:val="22"/>
+        </w:rPr>
+        <w:t>, siendo el monto total para esta partida de</w:t>
+      </w:r>
+      <w:bookmarkStart w:id="0" w:name="_GoBack"/>
+      <w:bookmarkEnd w:id="0"/>
+      <w:r>
+        <w:rPr>
+          <w:szCs w:val="22"/>
+        </w:rPr>
+        <w:t xml:space="preserve"> </w:t>
+      </w:r>
+      <w:r>
+        <w:rPr>
+          <w:szCs w:val="22"/>
+        </w:rPr>
+        <w:fldChar w:fldCharType="begin"/>
+      </w:r>
+      <w:r>
+        <w:rPr>
+          <w:szCs w:val="22"/>
+        </w:rPr>
+        <w:instrText xml:space="preserve"> DOCPROPERTY  PMontoSolicitado  \* MERGEFORMAT </w:instrText>
+      </w:r>
+      <w:r>
+        <w:rPr>
+          <w:szCs w:val="22"/>
+        </w:rPr>
+        <w:fldChar w:fldCharType="separate"/>
+      </w:r>
+      <w:r>
+        <w:rPr>
+          <w:szCs w:val="22"/>
+        </w:rPr>
+        <w:t>0</w:t>
+      </w:r>
+      <w:r>
+        <w:rPr>
+          <w:szCs w:val="22"/>
+        </w:rPr>
+        <w:fldChar w:fldCharType="end"/>
+      </w:r>
     </w:p>
     <w:p>
       <w:pPr>
@@ -280,6 +315,36 @@
           <w:szCs w:val="22"/>
         </w:rPr>
       </w:pPr>
+      <w:r>
+        <w:rPr>
+          <w:szCs w:val="22"/>
+        </w:rPr>
+        <w:fldChar w:fldCharType="begin"/>
+      </w:r>
+      <w:r>
+        <w:rPr>
+          <w:szCs w:val="22"/>
+        </w:rPr>
+        <w:instrText xml:space="preserve"> DOCPROPERTY  PJustificacion  \* MERGEFORMAT </w:instrText>
+      </w:r>
+      <w:r>
+        <w:rPr>
+          <w:szCs w:val="22"/>
+        </w:rPr>
+        <w:fldChar w:fldCharType="separate"/>
+      </w:r>
+      <w:r>
+        <w:rPr>
+          <w:szCs w:val="22"/>
+        </w:rPr>
+        <w:t xml:space="preserve"> </w:t>
+      </w:r>
+      <w:r>
+        <w:rPr>
+          <w:szCs w:val="22"/>
+        </w:rPr>
+        <w:fldChar w:fldCharType="end"/>
+      </w:r>
     </w:p>
     <w:p>
       <w:pPr>
@@ -3414,11 +3479,15 @@
   </w:style>
   <w:style w:type="character" w:default="1" w:styleId="Fuentedeprrafopredeter">
     <w:name w:val="Default Paragraph Font"/>
+    <w:uiPriority w:val="1"/>
     <w:semiHidden/>
+    <w:unhideWhenUsed/>
   </w:style>
   <w:style w:type="table" w:default="1" w:styleId="Tablanormal">
     <w:name w:val="Normal Table"/>
+    <w:uiPriority w:val="99"/>
     <w:semiHidden/>
+    <w:unhideWhenUsed/>
     <w:tblPr>
       <w:tblInd w:w="0" w:type="dxa"/>
       <w:tblCellMar>
@@ -3431,7 +3500,9 @@
   </w:style>
   <w:style w:type="numbering" w:default="1" w:styleId="Sinlista">
     <w:name w:val="No List"/>
+    <w:uiPriority w:val="99"/>
     <w:semiHidden/>
+    <w:unhideWhenUsed/>
   </w:style>
   <w:style w:type="paragraph" w:customStyle="1" w:styleId="Quien">
     <w:name w:val="Quien"/>
@@ -3798,11 +3869,15 @@
   </w:style>
   <w:style w:type="character" w:default="1" w:styleId="Fuentedeprrafopredeter">
     <w:name w:val="Default Paragraph Font"/>
+    <w:uiPriority w:val="1"/>
     <w:semiHidden/>
+    <w:unhideWhenUsed/>
   </w:style>
   <w:style w:type="table" w:default="1" w:styleId="Tablanormal">
     <w:name w:val="Normal Table"/>
+    <w:uiPriority w:val="99"/>
     <w:semiHidden/>
+    <w:unhideWhenUsed/>
     <w:tblPr>
       <w:tblInd w:w="0" w:type="dxa"/>
       <w:tblCellMar>
@@ -3815,7 +3890,9 @@
   </w:style>
   <w:style w:type="numbering" w:default="1" w:styleId="Sinlista">
     <w:name w:val="No List"/>
+    <w:uiPriority w:val="99"/>
     <w:semiHidden/>
+    <w:unhideWhenUsed/>
   </w:style>
   <w:style w:type="paragraph" w:customStyle="1" w:styleId="Quien">
     <w:name w:val="Quien"/>
@@ -4278,7 +4355,7 @@
 </file>
 
 <file path=customXml/itemProps1.xml><?xml version="1.0" encoding="utf-8"?>
-<ds:datastoreItem xmlns:ds="http://schemas.openxmlformats.org/officeDocument/2006/customXml" ds:itemID="{9002128A-B4E1-4453-A1EC-91A80BF47DC2}">
+<ds:datastoreItem xmlns:ds="http://schemas.openxmlformats.org/officeDocument/2006/customXml" ds:itemID="{8460AFCF-6555-49F6-8D86-C38AFBFBD5C0}">
   <ds:schemaRefs>
     <ds:schemaRef ds:uri="http://schemas.openxmlformats.org/officeDocument/2006/bibliography"/>
   </ds:schemaRefs>

</xml_diff>

<commit_message>
>PartidaCrear ya crea todo #PartidaAsociar > Buscar partida por nro solicitud hecho
</commit_message>
<xml_diff>
--- a/Prueba Docx/Elevación Partida2.docx
+++ b/Prueba Docx/Elevación Partida2.docx
@@ -85,8 +85,17 @@
           <w:b/>
           <w:szCs w:val="22"/>
         </w:rPr>
-        <w:t>. Jorge Arguello</w:t>
-      </w:r>
+        <w:t xml:space="preserve">. </w:t>
+      </w:r>
+      <w:r>
+        <w:rPr>
+          <w:b/>
+          <w:szCs w:val="22"/>
+        </w:rPr>
+        <w:t>Pedro Argi</w:t>
+      </w:r>
+      <w:bookmarkStart w:id="0" w:name="_GoBack"/>
+      <w:bookmarkEnd w:id="0"/>
     </w:p>
     <w:p>
       <w:pPr>
@@ -265,15 +274,7 @@
         <w:rPr>
           <w:szCs w:val="22"/>
         </w:rPr>
-        <w:t>, siendo el monto total para esta partida de</w:t>
-      </w:r>
-      <w:bookmarkStart w:id="0" w:name="_GoBack"/>
-      <w:bookmarkEnd w:id="0"/>
-      <w:r>
-        <w:rPr>
-          <w:szCs w:val="22"/>
-        </w:rPr>
-        <w:t xml:space="preserve"> </w:t>
+        <w:t xml:space="preserve">, siendo el monto total para esta partida de </w:t>
       </w:r>
       <w:r>
         <w:rPr>
@@ -4355,7 +4356,7 @@
 </file>
 
 <file path=customXml/itemProps1.xml><?xml version="1.0" encoding="utf-8"?>
-<ds:datastoreItem xmlns:ds="http://schemas.openxmlformats.org/officeDocument/2006/customXml" ds:itemID="{8460AFCF-6555-49F6-8D86-C38AFBFBD5C0}">
+<ds:datastoreItem xmlns:ds="http://schemas.openxmlformats.org/officeDocument/2006/customXml" ds:itemID="{D88B0995-E086-4875-ADA5-C30A7A4A574F}">
   <ds:schemaRefs>
     <ds:schemaRef ds:uri="http://schemas.openxmlformats.org/officeDocument/2006/bibliography"/>
   </ds:schemaRefs>

</xml_diff>